<commit_message>
Fix grammer in lab5
</commit_message>
<xml_diff>
--- a/labs/lab5/report/report.docx
+++ b/labs/lab5/report/report.docx
@@ -129,7 +129,7 @@
         <w:pStyle w:val="Compact"/>
       </w:pPr>
       <w:r>
-        <w:t xml:space="preserve">изучение механизмов изменения индификаторов, применения SetUID- и Sticky-битов;</w:t>
+        <w:t xml:space="preserve">изучение механизмов изменения идентификаторов, применения SetUID- и Sticky-битов;</w:t>
       </w:r>
     </w:p>
     <w:p>
@@ -153,7 +153,7 @@
         <w:pStyle w:val="Compact"/>
       </w:pPr>
       <w:r>
-        <w:t xml:space="preserve">рассмотрение работы механизма смены индентфикаторов процессов пользователей;</w:t>
+        <w:t xml:space="preserve">рассмотрение работы механизма смены идентификаторов процессов пользователей;</w:t>
       </w:r>
     </w:p>
     <w:p>
@@ -3681,7 +3681,7 @@
         <w:pStyle w:val="Compact"/>
       </w:pPr>
       <w:r>
-        <w:t xml:space="preserve">изученил механизмы изменения индификаторов, применения SetUID- и Sticky-битов;</w:t>
+        <w:t xml:space="preserve">изученил механизмы изменения идентификаторов, применения SetUID- и Sticky-битов;</w:t>
       </w:r>
     </w:p>
     <w:p>
@@ -3705,7 +3705,7 @@
         <w:pStyle w:val="Compact"/>
       </w:pPr>
       <w:r>
-        <w:t xml:space="preserve">рассмотрел работу механизма смены индентфикаторов процессов пользователей;</w:t>
+        <w:t xml:space="preserve">рассмотрел работу механизма смены идентификаторов процессов пользователей;</w:t>
       </w:r>
     </w:p>
     <w:p>

</xml_diff>